<commit_message>
adicionado meu nome ao arquivo word
</commit_message>
<xml_diff>
--- a/JoaoVitor/Atividade Contextualizada 3/Resposta Atividade Contextualizada 3.docx
+++ b/JoaoVitor/Atividade Contextualizada 3/Resposta Atividade Contextualizada 3.docx
@@ -2,6 +2,29 @@
 <file path=word/document.xml><?xml version="1.0" encoding="utf-8"?>
 <w:document xmlns:o="urn:schemas-microsoft-com:office:office" xmlns:r="http://schemas.openxmlformats.org/officeDocument/2006/relationships" xmlns:v="urn:schemas-microsoft-com:vml" xmlns:w="http://schemas.openxmlformats.org/wordprocessingml/2006/main" xmlns:w10="urn:schemas-microsoft-com:office:word" xmlns:wp="http://schemas.openxmlformats.org/drawingml/2006/wordprocessingDrawing" xmlns:wps="http://schemas.microsoft.com/office/word/2010/wordprocessingShape" xmlns:wpg="http://schemas.microsoft.com/office/word/2010/wordprocessingGroup" xmlns:mc="http://schemas.openxmlformats.org/markup-compatibility/2006" xmlns:wp14="http://schemas.microsoft.com/office/word/2010/wordprocessingDrawing" xmlns:w14="http://schemas.microsoft.com/office/word/2010/wordml" mc:Ignorable="w14 wp14">
   <w:body>
+    <w:p>
+      <w:pPr>
+        <w:pStyle w:val="Normal"/>
+        <w:bidi w:val="0"/>
+        <w:jc w:val="left"/>
+        <w:rPr/>
+      </w:pPr>
+      <w:r>
+        <w:rPr/>
+        <w:t>Aluno: João Vitor da Silva Neto</w:t>
+      </w:r>
+    </w:p>
+    <w:p>
+      <w:pPr>
+        <w:pStyle w:val="Normal"/>
+        <w:bidi w:val="0"/>
+        <w:jc w:val="left"/>
+        <w:rPr/>
+      </w:pPr>
+      <w:r>
+        <w:rPr/>
+      </w:r>
+    </w:p>
     <w:p>
       <w:pPr>
         <w:pStyle w:val="Normal"/>

</xml_diff>